<commit_message>
[labwork 8] Business Template #3 modified
</commit_message>
<xml_diff>
--- a/Hanna_Klimovich/docs/Business_Template #3.docx
+++ b/Hanna_Klimovich/docs/Business_Template #3.docx
@@ -28,21 +28,11 @@
             <w:pPr>
               <w:pStyle w:val="CompanyName"/>
             </w:pPr>
-            <w:r>
-              <w:fldChar w:fldCharType="begin"/>
-            </w:r>
-            <w:r>
-              <w:instrText xml:space="preserve"> DOCPROPERTY  Company  \* MERGEFORMAT </w:instrText>
-            </w:r>
-            <w:r>
-              <w:fldChar w:fldCharType="separate"/>
-            </w:r>
-            <w:r>
-              <w:t>EPAM Systems, RD Dep.</w:t>
-            </w:r>
-            <w:r>
-              <w:fldChar w:fldCharType="end"/>
-            </w:r>
+            <w:fldSimple w:instr=" DOCPROPERTY  Company  \* MERGEFORMAT ">
+              <w:r>
+                <w:t>EPAM Systems, RD Dep.</w:t>
+              </w:r>
+            </w:fldSimple>
           </w:p>
         </w:tc>
       </w:tr>
@@ -68,7 +58,15 @@
               </w:rPr>
             </w:pPr>
             <w:r>
-              <w:t>Flight Perfomance</w:t>
+              <w:t>Flight Perfo</w:t>
+            </w:r>
+            <w:r>
+              <w:t>r</w:t>
+            </w:r>
+            <w:bookmarkStart w:id="0" w:name="_GoBack"/>
+            <w:bookmarkEnd w:id="0"/>
+            <w:r>
+              <w:t>mance</w:t>
             </w:r>
           </w:p>
         </w:tc>
@@ -94,10 +92,10 @@
       <w:pPr>
         <w:pStyle w:val="BodyText"/>
       </w:pPr>
-      <w:bookmarkStart w:id="0" w:name="_Toc456598587"/>
-      <w:bookmarkStart w:id="1" w:name="_Toc456600918"/>
-      <w:bookmarkStart w:id="2" w:name="_Toc2484421"/>
-      <w:bookmarkStart w:id="3" w:name="_Toc4475558"/>
+      <w:bookmarkStart w:id="1" w:name="_Toc456598587"/>
+      <w:bookmarkStart w:id="2" w:name="_Toc456600918"/>
+      <w:bookmarkStart w:id="3" w:name="_Toc2484421"/>
+      <w:bookmarkStart w:id="4" w:name="_Toc4475558"/>
     </w:p>
     <w:p>
       <w:pPr>
@@ -1208,11 +1206,11 @@
       <w:r>
         <w:br w:type="page"/>
       </w:r>
-      <w:bookmarkStart w:id="4" w:name="_Toc412572569"/>
-      <w:bookmarkEnd w:id="0"/>
+      <w:bookmarkStart w:id="5" w:name="_Toc412572569"/>
       <w:bookmarkEnd w:id="1"/>
       <w:bookmarkEnd w:id="2"/>
       <w:bookmarkEnd w:id="3"/>
+      <w:bookmarkEnd w:id="4"/>
       <w:r>
         <w:rPr>
           <w:rFonts w:cs="Arial"/>
@@ -1220,7 +1218,7 @@
         <w:lastRenderedPageBreak/>
         <w:t>Business Description</w:t>
       </w:r>
-      <w:bookmarkEnd w:id="4"/>
+      <w:bookmarkEnd w:id="5"/>
     </w:p>
     <w:p>
       <w:pPr>
@@ -1229,14 +1227,14 @@
           <w:rFonts w:cs="Arial"/>
         </w:rPr>
       </w:pPr>
-      <w:bookmarkStart w:id="5" w:name="_Toc412572570"/>
+      <w:bookmarkStart w:id="6" w:name="_Toc412572570"/>
       <w:r>
         <w:rPr>
           <w:rFonts w:cs="Arial"/>
         </w:rPr>
         <w:t>Business background</w:t>
       </w:r>
-      <w:bookmarkEnd w:id="5"/>
+      <w:bookmarkEnd w:id="6"/>
     </w:p>
     <w:p>
       <w:pPr>
@@ -1256,7 +1254,7 @@
           <w:b/>
         </w:rPr>
       </w:pPr>
-      <w:bookmarkStart w:id="6" w:name="_Toc412572573"/>
+      <w:bookmarkStart w:id="7" w:name="_Toc412572573"/>
       <w:r>
         <w:rPr>
           <w:rFonts w:ascii="Arial" w:hAnsi="Arial" w:cs="Arial"/>
@@ -1298,7 +1296,7 @@
           <w:b/>
         </w:rPr>
       </w:pPr>
-      <w:bookmarkStart w:id="7" w:name="_Toc412572571"/>
+      <w:bookmarkStart w:id="8" w:name="_Toc412572571"/>
       <w:r>
         <w:rPr>
           <w:rFonts w:ascii="Arial" w:hAnsi="Arial" w:cs="Arial"/>
@@ -1306,7 +1304,7 @@
         </w:rPr>
         <w:t>Problems because of poor data management</w:t>
       </w:r>
-      <w:bookmarkEnd w:id="7"/>
+      <w:bookmarkEnd w:id="8"/>
     </w:p>
     <w:p>
       <w:pPr>
@@ -1341,7 +1339,7 @@
           <w:b/>
         </w:rPr>
       </w:pPr>
-      <w:bookmarkStart w:id="8" w:name="_Toc412572572"/>
+      <w:bookmarkStart w:id="9" w:name="_Toc412572572"/>
       <w:r>
         <w:rPr>
           <w:rFonts w:ascii="Arial" w:hAnsi="Arial" w:cs="Arial"/>
@@ -1349,7 +1347,7 @@
         </w:rPr>
         <w:t>Benefits from implementing a Data Warehouse</w:t>
       </w:r>
-      <w:bookmarkEnd w:id="8"/>
+      <w:bookmarkEnd w:id="9"/>
     </w:p>
     <w:p>
       <w:pPr>
@@ -1373,8 +1371,8 @@
       <w:r>
         <w:t>Dimensions of a Business</w:t>
       </w:r>
-      <w:bookmarkStart w:id="9" w:name="_Hlk314571188"/>
-      <w:bookmarkEnd w:id="6"/>
+      <w:bookmarkStart w:id="10" w:name="_Hlk314571188"/>
+      <w:bookmarkEnd w:id="7"/>
     </w:p>
     <w:p>
       <w:pPr>
@@ -1549,8 +1547,6 @@
         </w:rPr>
         <w:t xml:space="preserve">License ID, Name, Surname, Date of Birth, </w:t>
       </w:r>
-      <w:bookmarkStart w:id="10" w:name="_GoBack"/>
-      <w:bookmarkEnd w:id="10"/>
       <w:r>
         <w:rPr>
           <w:rFonts w:ascii="Arial" w:hAnsi="Arial" w:cs="Arial"/>
@@ -1748,7 +1744,7 @@
       <w:r>
         <w:t>Report Layouts</w:t>
       </w:r>
-      <w:bookmarkEnd w:id="9"/>
+      <w:bookmarkEnd w:id="10"/>
       <w:bookmarkEnd w:id="15"/>
     </w:p>
     <w:p>
@@ -1919,7 +1915,7 @@
             <w:rPr>
               <w:noProof/>
             </w:rPr>
-            <w:t>4</w:t>
+            <w:t>1</w:t>
           </w:r>
           <w:r>
             <w:rPr>
@@ -1930,27 +1926,14 @@
           <w:r>
             <w:t>/</w:t>
           </w:r>
-          <w:r>
-            <w:fldChar w:fldCharType="begin"/>
-          </w:r>
-          <w:r>
-            <w:instrText xml:space="preserve"> NUMPAGES </w:instrText>
-          </w:r>
-          <w:r>
-            <w:fldChar w:fldCharType="separate"/>
-          </w:r>
-          <w:r>
-            <w:rPr>
-              <w:noProof/>
-            </w:rPr>
-            <w:t>4</w:t>
-          </w:r>
-          <w:r>
-            <w:rPr>
-              <w:noProof/>
-            </w:rPr>
-            <w:fldChar w:fldCharType="end"/>
-          </w:r>
+          <w:fldSimple w:instr=" NUMPAGES ">
+            <w:r>
+              <w:rPr>
+                <w:noProof/>
+              </w:rPr>
+              <w:t>4</w:t>
+            </w:r>
+          </w:fldSimple>
         </w:p>
       </w:tc>
     </w:tr>
@@ -2172,27 +2155,14 @@
           <w:r>
             <w:t>/</w:t>
           </w:r>
-          <w:r>
-            <w:fldChar w:fldCharType="begin"/>
-          </w:r>
-          <w:r>
-            <w:instrText xml:space="preserve"> NUMPAGES </w:instrText>
-          </w:r>
-          <w:r>
-            <w:fldChar w:fldCharType="separate"/>
-          </w:r>
-          <w:r>
-            <w:rPr>
-              <w:noProof/>
-            </w:rPr>
-            <w:t>3</w:t>
-          </w:r>
-          <w:r>
-            <w:rPr>
-              <w:noProof/>
-            </w:rPr>
-            <w:fldChar w:fldCharType="end"/>
-          </w:r>
+          <w:fldSimple w:instr=" NUMPAGES ">
+            <w:r>
+              <w:rPr>
+                <w:noProof/>
+              </w:rPr>
+              <w:t>3</w:t>
+            </w:r>
+          </w:fldSimple>
         </w:p>
       </w:tc>
     </w:tr>
@@ -2271,30 +2241,14 @@
             </w:rPr>
             <w:t xml:space="preserve"> </w:t>
           </w:r>
-          <w:r>
-            <w:fldChar w:fldCharType="begin"/>
-          </w:r>
-          <w:r>
-            <w:instrText xml:space="preserve"> TITLE  \* MERGE</w:instrText>
-          </w:r>
-          <w:r>
-            <w:instrText xml:space="preserve">FORMAT </w:instrText>
-          </w:r>
-          <w:r>
-            <w:fldChar w:fldCharType="separate"/>
-          </w:r>
-          <w:r>
-            <w:rPr>
-              <w:b/>
-            </w:rPr>
-            <w:t>Any Title</w:t>
-          </w:r>
-          <w:r>
-            <w:rPr>
-              <w:b/>
-            </w:rPr>
-            <w:fldChar w:fldCharType="end"/>
-          </w:r>
+          <w:fldSimple w:instr=" TITLE  \* MERGEFORMAT ">
+            <w:r>
+              <w:rPr>
+                <w:b/>
+              </w:rPr>
+              <w:t>Any Title</w:t>
+            </w:r>
+          </w:fldSimple>
         </w:p>
       </w:tc>
       <w:tc>
@@ -2314,27 +2268,14 @@
               <w:b/>
             </w:rPr>
           </w:pPr>
-          <w:r>
-            <w:fldChar w:fldCharType="begin"/>
-          </w:r>
-          <w:r>
-            <w:instrText xml:space="preserve"> DOCPROPERTY  Classification  \* MERGEFORMAT </w:instrText>
-          </w:r>
-          <w:r>
-            <w:fldChar w:fldCharType="separate"/>
-          </w:r>
-          <w:r>
-            <w:rPr>
-              <w:b/>
-            </w:rPr>
-            <w:t>Confidential</w:t>
-          </w:r>
-          <w:r>
-            <w:rPr>
-              <w:b/>
-            </w:rPr>
-            <w:fldChar w:fldCharType="end"/>
-          </w:r>
+          <w:fldSimple w:instr=" DOCPROPERTY  Classification  \* MERGEFORMAT ">
+            <w:r>
+              <w:rPr>
+                <w:b/>
+              </w:rPr>
+              <w:t>Confidential</w:t>
+            </w:r>
+          </w:fldSimple>
         </w:p>
       </w:tc>
     </w:tr>
@@ -2439,7 +2380,7 @@
               <w:sz w:val="16"/>
               <w:szCs w:val="16"/>
             </w:rPr>
-            <w:t>11-Nov-2017 19:50</w:t>
+            <w:t>11-Nov-2017 21:18</w:t>
           </w:r>
           <w:r>
             <w:rPr>
@@ -2511,27 +2452,17 @@
             </w:rPr>
             <w:t xml:space="preserve"> </w:t>
           </w:r>
-          <w:r>
-            <w:fldChar w:fldCharType="begin"/>
-          </w:r>
-          <w:r>
-            <w:instrText xml:space="preserve"> TITLE  \* MERGEFORMAT </w:instrText>
-          </w:r>
-          <w:r>
-            <w:fldChar w:fldCharType="separate"/>
-          </w:r>
-          <w:r>
-            <w:rPr>
-              <w:b/>
-            </w:rPr>
-            <w:t xml:space="preserve">MTN.BI.07 </w:t>
-          </w:r>
-          <w:r>
-            <w:t>Oracle Relational Structures</w:t>
-          </w:r>
-          <w:r>
-            <w:fldChar w:fldCharType="end"/>
-          </w:r>
+          <w:fldSimple w:instr=" TITLE  \* MERGEFORMAT ">
+            <w:r>
+              <w:rPr>
+                <w:b/>
+              </w:rPr>
+              <w:t xml:space="preserve">MTN.BI.07 </w:t>
+            </w:r>
+            <w:r>
+              <w:t>Oracle Relational Structures</w:t>
+            </w:r>
+          </w:fldSimple>
         </w:p>
       </w:tc>
       <w:tc>
@@ -2551,27 +2482,14 @@
               <w:b/>
             </w:rPr>
           </w:pPr>
-          <w:r>
-            <w:fldChar w:fldCharType="begin"/>
-          </w:r>
-          <w:r>
-            <w:instrText xml:space="preserve"> DOCPROPERTY  Classification  \* MERGEFORMAT </w:instrText>
-          </w:r>
-          <w:r>
-            <w:fldChar w:fldCharType="separate"/>
-          </w:r>
-          <w:r>
-            <w:rPr>
-              <w:b/>
-            </w:rPr>
-            <w:t>Confidential</w:t>
-          </w:r>
-          <w:r>
-            <w:rPr>
-              <w:b/>
-            </w:rPr>
-            <w:fldChar w:fldCharType="end"/>
-          </w:r>
+          <w:fldSimple w:instr=" DOCPROPERTY  Classification  \* MERGEFORMAT ">
+            <w:r>
+              <w:rPr>
+                <w:b/>
+              </w:rPr>
+              <w:t>Confidential</w:t>
+            </w:r>
+          </w:fldSimple>
         </w:p>
       </w:tc>
     </w:tr>
@@ -2676,7 +2594,7 @@
               <w:sz w:val="16"/>
               <w:szCs w:val="16"/>
             </w:rPr>
-            <w:t>11-Nov-2017 19:50</w:t>
+            <w:t>11-Nov-2017 21:18</w:t>
           </w:r>
           <w:r>
             <w:rPr>

</xml_diff>